<commit_message>
added another testing, added sir list counting occurencies
</commit_message>
<xml_diff>
--- a/40323308.docx
+++ b/40323308.docx
@@ -676,7 +676,7 @@
           <w:sz w:val="24"/>
           <w:szCs w:val="24"/>
         </w:rPr>
-        <w:t>a clear picture of what they are and what is truly needed for the system.</w:t>
+        <w:t>a clear picture of what is truly needed for the system.</w:t>
       </w:r>
       <w:r>
         <w:rPr>
@@ -829,15 +829,23 @@
           <w:sz w:val="24"/>
           <w:szCs w:val="24"/>
         </w:rPr>
-        <w:t>Keeping in mind that requirements should aim for completeness and consistency, w</w:t>
-      </w:r>
-      <w:r>
-        <w:rPr>
-          <w:rFonts w:ascii="Times New Roman" w:hAnsi="Times New Roman" w:cs="Times New Roman"/>
-          <w:sz w:val="24"/>
-          <w:szCs w:val="24"/>
-        </w:rPr>
-        <w:t>e will have a look at:</w:t>
+        <w:t xml:space="preserve">Keeping in mind that requirements should aim for completeness and consistency, </w:t>
+      </w:r>
+      <w:r>
+        <w:rPr>
+          <w:rFonts w:ascii="Times New Roman" w:hAnsi="Times New Roman" w:cs="Times New Roman"/>
+          <w:sz w:val="24"/>
+          <w:szCs w:val="24"/>
+        </w:rPr>
+        <w:t>the following will be illustrated</w:t>
+      </w:r>
+      <w:r>
+        <w:rPr>
+          <w:rFonts w:ascii="Times New Roman" w:hAnsi="Times New Roman" w:cs="Times New Roman"/>
+          <w:sz w:val="24"/>
+          <w:szCs w:val="24"/>
+        </w:rPr>
+        <w:t>:</w:t>
       </w:r>
     </w:p>
     <w:p>
@@ -1967,23 +1975,31 @@
           <w:sz w:val="24"/>
           <w:szCs w:val="24"/>
         </w:rPr>
-        <w:t xml:space="preserve">User requirements definition for the NMBA is done through </w:t>
-      </w:r>
-      <w:r>
-        <w:rPr>
-          <w:rFonts w:ascii="Times New Roman" w:hAnsi="Times New Roman" w:cs="Times New Roman"/>
-          <w:sz w:val="24"/>
-          <w:szCs w:val="24"/>
-        </w:rPr>
-        <w:t xml:space="preserve"> </w:t>
-      </w:r>
-      <w:r>
-        <w:rPr>
-          <w:rFonts w:ascii="Times New Roman" w:hAnsi="Times New Roman" w:cs="Times New Roman"/>
-          <w:sz w:val="24"/>
-          <w:szCs w:val="24"/>
-        </w:rPr>
-        <w:t>user stories and the popular use case diagram</w:t>
+        <w:t xml:space="preserve">User requirements definition for the NMBA is done </w:t>
+      </w:r>
+      <w:r>
+        <w:rPr>
+          <w:rFonts w:ascii="Times New Roman" w:hAnsi="Times New Roman" w:cs="Times New Roman"/>
+          <w:sz w:val="24"/>
+          <w:szCs w:val="24"/>
+        </w:rPr>
+        <w:t xml:space="preserve">through </w:t>
+      </w:r>
+      <w:r>
+        <w:rPr>
+          <w:rFonts w:ascii="Times New Roman" w:hAnsi="Times New Roman" w:cs="Times New Roman"/>
+          <w:sz w:val="24"/>
+          <w:szCs w:val="24"/>
+        </w:rPr>
+        <w:t>user</w:t>
+      </w:r>
+      <w:r>
+        <w:rPr>
+          <w:rFonts w:ascii="Times New Roman" w:hAnsi="Times New Roman" w:cs="Times New Roman"/>
+          <w:sz w:val="24"/>
+          <w:szCs w:val="24"/>
+        </w:rPr>
+        <w:t xml:space="preserve"> stories and the popular use case diagram</w:t>
       </w:r>
       <w:r>
         <w:rPr>
@@ -2732,7 +2748,23 @@
           <w:sz w:val="24"/>
           <w:szCs w:val="24"/>
         </w:rPr>
-        <w:t xml:space="preserve"> and of any functional and non-functional requirement. </w:t>
+        <w:t xml:space="preserve"> and of any functional and non-functional requirement</w:t>
+      </w:r>
+      <w:r>
+        <w:rPr>
+          <w:rFonts w:ascii="Times New Roman" w:hAnsi="Times New Roman" w:cs="Times New Roman"/>
+          <w:sz w:val="24"/>
+          <w:szCs w:val="24"/>
+        </w:rPr>
+        <w:t>s</w:t>
+      </w:r>
+      <w:r>
+        <w:rPr>
+          <w:rFonts w:ascii="Times New Roman" w:hAnsi="Times New Roman" w:cs="Times New Roman"/>
+          <w:sz w:val="24"/>
+          <w:szCs w:val="24"/>
+        </w:rPr>
+        <w:t xml:space="preserve">. </w:t>
       </w:r>
     </w:p>
     <w:p>
@@ -2741,10 +2773,10 @@
           <w:noProof/>
         </w:rPr>
         <w:drawing>
-          <wp:inline distT="0" distB="0" distL="0" distR="0" wp14:anchorId="163B996B" wp14:editId="66ABFA01">
-            <wp:extent cx="5178701" cy="5446644"/>
-            <wp:effectExtent l="0" t="0" r="3175" b="1905"/>
-            <wp:docPr id="1" name="Picture 1"/>
+          <wp:inline distT="0" distB="0" distL="0" distR="0" wp14:anchorId="293E9300" wp14:editId="41D502D1">
+            <wp:extent cx="5643653" cy="5575329"/>
+            <wp:effectExtent l="0" t="0" r="0" b="6350"/>
+            <wp:docPr id="5" name="Picture 5"/>
             <wp:cNvGraphicFramePr>
               <a:graphicFrameLocks xmlns:a="http://schemas.openxmlformats.org/drawingml/2006/main" noChangeAspect="1"/>
             </wp:cNvGraphicFramePr>
@@ -2752,7 +2784,7 @@
               <a:graphicData uri="http://schemas.openxmlformats.org/drawingml/2006/picture">
                 <pic:pic xmlns:pic="http://schemas.openxmlformats.org/drawingml/2006/picture">
                   <pic:nvPicPr>
-                    <pic:cNvPr id="0" name="Picture 1"/>
+                    <pic:cNvPr id="0" name="Picture 3"/>
                     <pic:cNvPicPr>
                       <a:picLocks noChangeAspect="1" noChangeArrowheads="1"/>
                     </pic:cNvPicPr>
@@ -2773,7 +2805,7 @@
                   <pic:spPr bwMode="auto">
                     <a:xfrm>
                       <a:off x="0" y="0"/>
-                      <a:ext cx="5210936" cy="5480547"/>
+                      <a:ext cx="5647380" cy="5579011"/>
                     </a:xfrm>
                     <a:prstGeom prst="rect">
                       <a:avLst/>
@@ -2812,7 +2844,6 @@
           <w:sz w:val="24"/>
           <w:szCs w:val="24"/>
         </w:rPr>
-        <w:lastRenderedPageBreak/>
         <w:t xml:space="preserve">In the above diagram functional requirements </w:t>
       </w:r>
       <w:r>
@@ -2829,15 +2860,79 @@
           <w:sz w:val="24"/>
           <w:szCs w:val="24"/>
         </w:rPr>
-        <w:t>outlined by ellipses, these are services the system should provide and what the system should not do. For instance, the system should load messages from a text file only if this has been validated.</w:t>
-      </w:r>
-      <w:r>
-        <w:rPr>
-          <w:rFonts w:ascii="Times New Roman" w:hAnsi="Times New Roman" w:cs="Times New Roman"/>
-          <w:sz w:val="24"/>
-          <w:szCs w:val="24"/>
-        </w:rPr>
-        <w:t xml:space="preserve"> Message validation has been outlined as functional requirement as this is is a functionality provided by the NMBA upon users request.</w:t>
+        <w:t>outlined by ellipses, these are services the system should provide and what the system should not do. For instance, the system should load messages from a text file only if th</w:t>
+      </w:r>
+      <w:r>
+        <w:rPr>
+          <w:rFonts w:ascii="Times New Roman" w:hAnsi="Times New Roman" w:cs="Times New Roman"/>
+          <w:sz w:val="24"/>
+          <w:szCs w:val="24"/>
+        </w:rPr>
+        <w:t>ese</w:t>
+      </w:r>
+      <w:r>
+        <w:rPr>
+          <w:rFonts w:ascii="Times New Roman" w:hAnsi="Times New Roman" w:cs="Times New Roman"/>
+          <w:sz w:val="24"/>
+          <w:szCs w:val="24"/>
+        </w:rPr>
+        <w:t xml:space="preserve"> ha</w:t>
+      </w:r>
+      <w:r>
+        <w:rPr>
+          <w:rFonts w:ascii="Times New Roman" w:hAnsi="Times New Roman" w:cs="Times New Roman"/>
+          <w:sz w:val="24"/>
+          <w:szCs w:val="24"/>
+        </w:rPr>
+        <w:t>ve</w:t>
+      </w:r>
+      <w:r>
+        <w:rPr>
+          <w:rFonts w:ascii="Times New Roman" w:hAnsi="Times New Roman" w:cs="Times New Roman"/>
+          <w:sz w:val="24"/>
+          <w:szCs w:val="24"/>
+        </w:rPr>
+        <w:t xml:space="preserve"> been validated.</w:t>
+      </w:r>
+      <w:r>
+        <w:rPr>
+          <w:rFonts w:ascii="Times New Roman" w:hAnsi="Times New Roman" w:cs="Times New Roman"/>
+          <w:sz w:val="24"/>
+          <w:szCs w:val="24"/>
+        </w:rPr>
+        <w:t xml:space="preserve"> </w:t>
+      </w:r>
+      <w:r>
+        <w:rPr>
+          <w:rFonts w:ascii="Times New Roman" w:hAnsi="Times New Roman" w:cs="Times New Roman"/>
+          <w:sz w:val="24"/>
+          <w:szCs w:val="24"/>
+        </w:rPr>
+        <w:br/>
+      </w:r>
+      <w:r>
+        <w:rPr>
+          <w:rFonts w:ascii="Times New Roman" w:hAnsi="Times New Roman" w:cs="Times New Roman"/>
+          <w:sz w:val="24"/>
+          <w:szCs w:val="24"/>
+        </w:rPr>
+        <w:t xml:space="preserve">Message validation has been outlined as functional requirement as this is is a functionality provided by the NMBA upon </w:t>
+      </w:r>
+      <w:r>
+        <w:rPr>
+          <w:rFonts w:ascii="Times New Roman" w:hAnsi="Times New Roman" w:cs="Times New Roman"/>
+          <w:sz w:val="24"/>
+          <w:szCs w:val="24"/>
+        </w:rPr>
+        <w:t>user’s</w:t>
+      </w:r>
+      <w:r>
+        <w:rPr>
+          <w:rFonts w:ascii="Times New Roman" w:hAnsi="Times New Roman" w:cs="Times New Roman"/>
+          <w:sz w:val="24"/>
+          <w:szCs w:val="24"/>
+        </w:rPr>
+        <w:t xml:space="preserve"> request.</w:t>
       </w:r>
       <w:r>
         <w:rPr>
@@ -2870,7 +2965,23 @@
           <w:sz w:val="24"/>
           <w:szCs w:val="24"/>
         </w:rPr>
-        <w:t>, either connected to a specific functionality or above the system boundary, meaning they belong to the whole system.</w:t>
+        <w:t xml:space="preserve">, either connected to a specific functionality or </w:t>
+      </w:r>
+      <w:r>
+        <w:rPr>
+          <w:rFonts w:ascii="Times New Roman" w:hAnsi="Times New Roman" w:cs="Times New Roman"/>
+          <w:sz w:val="24"/>
+          <w:szCs w:val="24"/>
+        </w:rPr>
+        <w:t>inside</w:t>
+      </w:r>
+      <w:r>
+        <w:rPr>
+          <w:rFonts w:ascii="Times New Roman" w:hAnsi="Times New Roman" w:cs="Times New Roman"/>
+          <w:sz w:val="24"/>
+          <w:szCs w:val="24"/>
+        </w:rPr>
+        <w:t xml:space="preserve"> the system boundary, meaning they belong to the whole system.</w:t>
       </w:r>
     </w:p>
     <w:p>
@@ -3210,7 +3321,23 @@
           <w:sz w:val="24"/>
           <w:szCs w:val="24"/>
         </w:rPr>
-        <w:t xml:space="preserve"> for this particular coursework, although it is very likely to be integrated in a real life scenario.</w:t>
+        <w:t xml:space="preserve"> for this particular coursework, although it is very likely to be integrated in a </w:t>
+      </w:r>
+      <w:r>
+        <w:rPr>
+          <w:rFonts w:ascii="Times New Roman" w:hAnsi="Times New Roman" w:cs="Times New Roman"/>
+          <w:sz w:val="24"/>
+          <w:szCs w:val="24"/>
+        </w:rPr>
+        <w:t>real-life</w:t>
+      </w:r>
+      <w:r>
+        <w:rPr>
+          <w:rFonts w:ascii="Times New Roman" w:hAnsi="Times New Roman" w:cs="Times New Roman"/>
+          <w:sz w:val="24"/>
+          <w:szCs w:val="24"/>
+        </w:rPr>
+        <w:t xml:space="preserve"> scenario.</w:t>
       </w:r>
     </w:p>
     <w:tbl>
@@ -3455,7 +3582,7 @@
                 <w:sz w:val="24"/>
                 <w:szCs w:val="24"/>
               </w:rPr>
-              <w:t xml:space="preserve"> Each message presents itself in the form of a header and a body, hence the header and body must be entered into two separates text fields.</w:t>
+              <w:t xml:space="preserve"> Each message presents itself in the form of a header and a body, hence the header and body must be entered into two separate text fields.</w:t>
             </w:r>
           </w:p>
           <w:p>
@@ -3726,7 +3853,16 @@
                 <w:sz w:val="24"/>
                 <w:szCs w:val="24"/>
               </w:rPr>
-              <w:t>incident must belong to one of the followings: Thefts, Staff Attack, ATM theft, Raid, Customer Attack, Staff Abuse, Bomb Threat, Terrorism, Suspicious Incident, Intelligence, Cash Loss.</w:t>
+              <w:t xml:space="preserve">incident must belong to one of </w:t>
+            </w:r>
+            <w:r>
+              <w:rPr>
+                <w:rFonts w:ascii="Times New Roman" w:hAnsi="Times New Roman" w:cs="Times New Roman"/>
+                <w:sz w:val="24"/>
+                <w:szCs w:val="24"/>
+              </w:rPr>
+              <w:lastRenderedPageBreak/>
+              <w:t>the followings: Thefts, Staff Attack, ATM theft, Raid, Customer Attack, Staff Abuse, Bomb Threat, Terrorism, Suspicious Incident, Intelligence, Cash Loss.</w:t>
             </w:r>
           </w:p>
           <w:p>
@@ -4882,6 +5018,7 @@
                 <w:sz w:val="24"/>
                 <w:szCs w:val="24"/>
               </w:rPr>
+              <w:lastRenderedPageBreak/>
               <w:t>F.7</w:t>
             </w:r>
             <w:r>
@@ -4968,7 +5105,6 @@
                 <w:sz w:val="24"/>
                 <w:szCs w:val="24"/>
               </w:rPr>
-              <w:lastRenderedPageBreak/>
               <w:t>F.8</w:t>
             </w:r>
             <w:r>
@@ -5345,6 +5481,15 @@
                 <w:szCs w:val="24"/>
               </w:rPr>
             </w:pPr>
+          </w:p>
+          <w:p>
+            <w:pPr>
+              <w:rPr>
+                <w:rFonts w:ascii="Times New Roman" w:hAnsi="Times New Roman" w:cs="Times New Roman"/>
+                <w:sz w:val="24"/>
+                <w:szCs w:val="24"/>
+              </w:rPr>
+            </w:pPr>
             <w:r>
               <w:rPr>
                 <w:rFonts w:ascii="Times New Roman" w:hAnsi="Times New Roman" w:cs="Times New Roman"/>
@@ -5958,6 +6103,7 @@
           <w:szCs w:val="24"/>
           <w:shd w:val="clear" w:color="auto" w:fill="FCFCFA"/>
         </w:rPr>
+        <w:lastRenderedPageBreak/>
         <w:t xml:space="preserve">As previously mentioned, the development for the </w:t>
       </w:r>
       <w:r>
@@ -6026,7 +6172,6 @@
           <w:szCs w:val="24"/>
           <w:shd w:val="clear" w:color="auto" w:fill="FCFCFA"/>
         </w:rPr>
-        <w:lastRenderedPageBreak/>
         <w:t>In a real</w:t>
       </w:r>
       <w:r>
@@ -6266,6 +6411,8 @@
         </w:rPr>
         <w:t xml:space="preserve"> three sprints have been designed</w:t>
       </w:r>
+      <w:bookmarkStart w:id="0" w:name="_GoBack"/>
+      <w:bookmarkEnd w:id="0"/>
       <w:r>
         <w:rPr>
           <w:rFonts w:ascii="Times New Roman" w:hAnsi="Times New Roman" w:cs="Times New Roman"/>
@@ -6912,7 +7059,6 @@
           <w:sz w:val="24"/>
           <w:szCs w:val="24"/>
         </w:rPr>
-        <w:lastRenderedPageBreak/>
         <w:t xml:space="preserve">3.1 </w:t>
       </w:r>
       <w:r>
@@ -7153,7 +7299,6 @@
           <w:sz w:val="24"/>
           <w:szCs w:val="24"/>
         </w:rPr>
-        <w:lastRenderedPageBreak/>
         <w:t xml:space="preserve">3.2 </w:t>
       </w:r>
       <w:r>
@@ -7179,10 +7324,10 @@
           <w:noProof/>
         </w:rPr>
         <w:drawing>
-          <wp:inline distT="0" distB="0" distL="0" distR="0" wp14:anchorId="151D1BE4" wp14:editId="25392E56">
-            <wp:extent cx="6170295" cy="4594225"/>
-            <wp:effectExtent l="0" t="0" r="1905" b="0"/>
-            <wp:docPr id="9" name="Picture 9"/>
+          <wp:inline distT="0" distB="0" distL="0" distR="0" wp14:anchorId="34A95E8F" wp14:editId="762BDC60">
+            <wp:extent cx="6184900" cy="4606290"/>
+            <wp:effectExtent l="0" t="0" r="6350" b="3810"/>
+            <wp:docPr id="2" name="Picture 2"/>
             <wp:cNvGraphicFramePr>
               <a:graphicFrameLocks xmlns:a="http://schemas.openxmlformats.org/drawingml/2006/main" noChangeAspect="1"/>
             </wp:cNvGraphicFramePr>
@@ -7190,7 +7335,7 @@
               <a:graphicData uri="http://schemas.openxmlformats.org/drawingml/2006/picture">
                 <pic:pic xmlns:pic="http://schemas.openxmlformats.org/drawingml/2006/picture">
                   <pic:nvPicPr>
-                    <pic:cNvPr id="0" name="Picture 7"/>
+                    <pic:cNvPr id="0" name="Picture 1"/>
                     <pic:cNvPicPr>
                       <a:picLocks noChangeAspect="1" noChangeArrowheads="1"/>
                     </pic:cNvPicPr>
@@ -7211,7 +7356,7 @@
                   <pic:spPr bwMode="auto">
                     <a:xfrm>
                       <a:off x="0" y="0"/>
-                      <a:ext cx="6170295" cy="4594225"/>
+                      <a:ext cx="6184900" cy="4606290"/>
                     </a:xfrm>
                     <a:prstGeom prst="rect">
                       <a:avLst/>
@@ -7622,16 +7767,8 @@
           <w:sz w:val="24"/>
           <w:szCs w:val="24"/>
         </w:rPr>
-        <w:t xml:space="preserve">When the user wants to process a message or load data from a file the Processor class gets called, </w:t>
-      </w:r>
-      <w:r>
-        <w:rPr>
-          <w:rFonts w:ascii="Times New Roman" w:hAnsi="Times New Roman" w:cs="Times New Roman"/>
-          <w:sz w:val="24"/>
-          <w:szCs w:val="24"/>
-        </w:rPr>
         <w:lastRenderedPageBreak/>
-        <w:t xml:space="preserve">which in turn calls the Validator; if the validation is successful a </w:t>
+        <w:t xml:space="preserve">When the user wants to process a message or load data from a file the Processor class gets called, which in turn calls the Validator; if the validation is successful a </w:t>
       </w:r>
       <w:r>
         <w:rPr>
@@ -8042,10 +8179,274 @@
       <w:pPr>
         <w:rPr>
           <w:rFonts w:ascii="Times New Roman" w:hAnsi="Times New Roman" w:cs="Times New Roman"/>
+          <w:b/>
+          <w:bCs/>
           <w:sz w:val="24"/>
           <w:szCs w:val="24"/>
         </w:rPr>
       </w:pPr>
+      <w:r>
+        <w:rPr>
+          <w:rFonts w:ascii="Times New Roman" w:hAnsi="Times New Roman" w:cs="Times New Roman"/>
+          <w:b/>
+          <w:bCs/>
+          <w:sz w:val="24"/>
+          <w:szCs w:val="24"/>
+        </w:rPr>
+        <w:t xml:space="preserve">3.3 </w:t>
+      </w:r>
+      <w:r>
+        <w:rPr>
+          <w:rFonts w:ascii="Times New Roman" w:hAnsi="Times New Roman" w:cs="Times New Roman"/>
+          <w:b/>
+          <w:bCs/>
+          <w:sz w:val="24"/>
+          <w:szCs w:val="24"/>
+        </w:rPr>
+        <w:t>Message Format</w:t>
+      </w:r>
+    </w:p>
+    <w:p>
+      <w:pPr>
+        <w:rPr>
+          <w:rFonts w:ascii="Times New Roman" w:hAnsi="Times New Roman" w:cs="Times New Roman"/>
+          <w:sz w:val="24"/>
+          <w:szCs w:val="24"/>
+        </w:rPr>
+      </w:pPr>
+      <w:r>
+        <w:rPr>
+          <w:rFonts w:ascii="Times New Roman" w:hAnsi="Times New Roman" w:cs="Times New Roman"/>
+          <w:sz w:val="24"/>
+          <w:szCs w:val="24"/>
+        </w:rPr>
+        <w:t>Messages have a mandatory header and a mandatory sender for all the message types.</w:t>
+      </w:r>
+      <w:r>
+        <w:rPr>
+          <w:rFonts w:ascii="Times New Roman" w:hAnsi="Times New Roman" w:cs="Times New Roman"/>
+          <w:sz w:val="24"/>
+          <w:szCs w:val="24"/>
+        </w:rPr>
+        <w:br/>
+        <w:t xml:space="preserve">Since emails are of two types the subject is mandatory for </w:t>
+      </w:r>
+      <w:r>
+        <w:rPr>
+          <w:rFonts w:ascii="Times New Roman" w:hAnsi="Times New Roman" w:cs="Times New Roman"/>
+          <w:sz w:val="24"/>
+          <w:szCs w:val="24"/>
+        </w:rPr>
+        <w:t>both versions</w:t>
+      </w:r>
+      <w:r>
+        <w:rPr>
+          <w:rFonts w:ascii="Times New Roman" w:hAnsi="Times New Roman" w:cs="Times New Roman"/>
+          <w:sz w:val="24"/>
+          <w:szCs w:val="24"/>
+        </w:rPr>
+        <w:t>, although sort code and incident type are mandatory only for the Serious Incident Reports.</w:t>
+      </w:r>
+      <w:r>
+        <w:rPr>
+          <w:rFonts w:ascii="Times New Roman" w:hAnsi="Times New Roman" w:cs="Times New Roman"/>
+          <w:sz w:val="24"/>
+          <w:szCs w:val="24"/>
+        </w:rPr>
+        <w:br/>
+        <w:t>The text section is non-mandatory for all messages.</w:t>
+      </w:r>
+    </w:p>
+    <w:tbl>
+      <w:tblPr>
+        <w:tblStyle w:val="TableGrid"/>
+        <w:tblW w:w="0" w:type="auto"/>
+        <w:tblLook w:val="04A0" w:firstRow="1" w:lastRow="0" w:firstColumn="1" w:lastColumn="0" w:noHBand="0" w:noVBand="1"/>
+      </w:tblPr>
+      <w:tblGrid>
+        <w:gridCol w:w="4871"/>
+        <w:gridCol w:w="4871"/>
+      </w:tblGrid>
+      <w:tr>
+        <w:tc>
+          <w:tcPr>
+            <w:tcW w:w="4871" w:type="dxa"/>
+          </w:tcPr>
+          <w:p>
+            <w:pPr>
+              <w:rPr>
+                <w:rFonts w:ascii="Times New Roman" w:hAnsi="Times New Roman" w:cs="Times New Roman"/>
+                <w:sz w:val="24"/>
+                <w:szCs w:val="24"/>
+              </w:rPr>
+            </w:pPr>
+            <w:r>
+              <w:rPr>
+                <w:rFonts w:ascii="Times New Roman" w:hAnsi="Times New Roman" w:cs="Times New Roman"/>
+                <w:sz w:val="24"/>
+                <w:szCs w:val="24"/>
+              </w:rPr>
+              <w:t>M</w:t>
+            </w:r>
+            <w:r>
+              <w:rPr>
+                <w:rFonts w:ascii="Times New Roman" w:hAnsi="Times New Roman" w:cs="Times New Roman"/>
+                <w:sz w:val="24"/>
+                <w:szCs w:val="24"/>
+              </w:rPr>
+              <w:t>essage format in the raw file is:</w:t>
+            </w:r>
+          </w:p>
+          <w:p>
+            <w:pPr>
+              <w:rPr>
+                <w:rFonts w:ascii="Times New Roman" w:hAnsi="Times New Roman" w:cs="Times New Roman"/>
+                <w:sz w:val="24"/>
+                <w:szCs w:val="24"/>
+              </w:rPr>
+            </w:pPr>
+          </w:p>
+        </w:tc>
+        <w:tc>
+          <w:tcPr>
+            <w:tcW w:w="4871" w:type="dxa"/>
+          </w:tcPr>
+          <w:p>
+            <w:pPr>
+              <w:rPr>
+                <w:rFonts w:ascii="Times New Roman" w:hAnsi="Times New Roman" w:cs="Times New Roman"/>
+                <w:sz w:val="24"/>
+                <w:szCs w:val="24"/>
+              </w:rPr>
+            </w:pPr>
+            <w:r>
+              <w:rPr>
+                <w:rFonts w:ascii="Times New Roman" w:hAnsi="Times New Roman" w:cs="Times New Roman"/>
+                <w:sz w:val="24"/>
+                <w:szCs w:val="24"/>
+              </w:rPr>
+              <w:t>Example:</w:t>
+            </w:r>
+          </w:p>
+          <w:p>
+            <w:pPr>
+              <w:rPr>
+                <w:rFonts w:ascii="Times New Roman" w:hAnsi="Times New Roman" w:cs="Times New Roman"/>
+                <w:sz w:val="24"/>
+                <w:szCs w:val="24"/>
+              </w:rPr>
+            </w:pPr>
+          </w:p>
+        </w:tc>
+      </w:tr>
+      <w:tr>
+        <w:tc>
+          <w:tcPr>
+            <w:tcW w:w="4871" w:type="dxa"/>
+          </w:tcPr>
+          <w:p>
+            <w:pPr>
+              <w:jc w:val="center"/>
+              <w:rPr>
+                <w:rFonts w:ascii="Times New Roman" w:hAnsi="Times New Roman" w:cs="Times New Roman"/>
+                <w:sz w:val="24"/>
+                <w:szCs w:val="24"/>
+              </w:rPr>
+            </w:pPr>
+            <w:r>
+              <w:rPr>
+                <w:rFonts w:ascii="Times New Roman" w:hAnsi="Times New Roman" w:cs="Times New Roman"/>
+                <w:sz w:val="24"/>
+                <w:szCs w:val="24"/>
+              </w:rPr>
+              <w:t>&lt;header&gt;|&lt;sender&gt;,&lt;body&gt;</w:t>
+            </w:r>
+          </w:p>
+        </w:tc>
+        <w:tc>
+          <w:tcPr>
+            <w:tcW w:w="4871" w:type="dxa"/>
+          </w:tcPr>
+          <w:p>
+            <w:pPr>
+              <w:pStyle w:val="ListParagraph"/>
+              <w:jc w:val="center"/>
+              <w:rPr>
+                <w:rFonts w:ascii="Times New Roman" w:hAnsi="Times New Roman" w:cs="Times New Roman"/>
+                <w:sz w:val="24"/>
+                <w:szCs w:val="24"/>
+              </w:rPr>
+            </w:pPr>
+            <w:r>
+              <w:rPr>
+                <w:rFonts w:ascii="Times New Roman" w:hAnsi="Times New Roman" w:cs="Times New Roman"/>
+                <w:sz w:val="24"/>
+                <w:szCs w:val="24"/>
+              </w:rPr>
+              <w:t xml:space="preserve">S123456789|+2345,hello </w:t>
+            </w:r>
+            <w:r>
+              <w:rPr>
+                <w:rFonts w:ascii="Times New Roman" w:hAnsi="Times New Roman" w:cs="Times New Roman"/>
+                <w:sz w:val="24"/>
+                <w:szCs w:val="24"/>
+              </w:rPr>
+              <w:t>LOL</w:t>
+            </w:r>
+          </w:p>
+          <w:p>
+            <w:pPr>
+              <w:rPr>
+                <w:rFonts w:ascii="Times New Roman" w:hAnsi="Times New Roman" w:cs="Times New Roman"/>
+                <w:sz w:val="24"/>
+                <w:szCs w:val="24"/>
+              </w:rPr>
+            </w:pPr>
+          </w:p>
+        </w:tc>
+      </w:tr>
+    </w:tbl>
+    <w:p>
+      <w:pPr>
+        <w:rPr>
+          <w:rFonts w:ascii="Times New Roman" w:hAnsi="Times New Roman" w:cs="Times New Roman"/>
+          <w:sz w:val="24"/>
+          <w:szCs w:val="24"/>
+        </w:rPr>
+      </w:pPr>
+      <w:r>
+        <w:rPr>
+          <w:rFonts w:ascii="Times New Roman" w:hAnsi="Times New Roman" w:cs="Times New Roman"/>
+          <w:sz w:val="24"/>
+          <w:szCs w:val="24"/>
+        </w:rPr>
+        <w:br/>
+        <w:t xml:space="preserve">Notice that above a “|” delimiter is used between header and body, whereas the </w:t>
+      </w:r>
+      <w:r>
+        <w:rPr>
+          <w:rFonts w:ascii="Times New Roman" w:hAnsi="Times New Roman" w:cs="Times New Roman"/>
+          <w:sz w:val="24"/>
+          <w:szCs w:val="24"/>
+        </w:rPr>
+        <w:t>fields</w:t>
+      </w:r>
+      <w:r>
+        <w:rPr>
+          <w:rFonts w:ascii="Times New Roman" w:hAnsi="Times New Roman" w:cs="Times New Roman"/>
+          <w:sz w:val="24"/>
+          <w:szCs w:val="24"/>
+        </w:rPr>
+        <w:t xml:space="preserve"> inside the body use a comma; the application also accepts text fields with commas inside, although these shall be surrounded by double brackets (“ ”);</w:t>
+      </w:r>
+      <w:r>
+        <w:rPr>
+          <w:rFonts w:ascii="Times New Roman" w:hAnsi="Times New Roman" w:cs="Times New Roman"/>
+          <w:sz w:val="24"/>
+          <w:szCs w:val="24"/>
+        </w:rPr>
+        <w:br/>
+      </w:r>
     </w:p>
     <w:p>
       <w:pPr>
@@ -8407,6 +8808,7 @@
           <w:sz w:val="24"/>
           <w:szCs w:val="24"/>
         </w:rPr>
+        <w:lastRenderedPageBreak/>
         <w:t>System Testing: verifies requirements; often regression testing is also performed if changes have been made to the system in order to ensure requirements are still met.</w:t>
       </w:r>
     </w:p>
@@ -8535,13 +8937,6 @@
           <w:szCs w:val="24"/>
         </w:rPr>
         <w:br/>
-      </w:r>
-      <w:r>
-        <w:rPr>
-          <w:rFonts w:ascii="Times New Roman" w:hAnsi="Times New Roman" w:cs="Times New Roman"/>
-          <w:sz w:val="24"/>
-          <w:szCs w:val="24"/>
-        </w:rPr>
         <w:t>T</w:t>
       </w:r>
       <w:r>
@@ -8616,7 +9011,6 @@
           <w:sz w:val="24"/>
           <w:szCs w:val="24"/>
         </w:rPr>
-        <w:lastRenderedPageBreak/>
         <w:t xml:space="preserve">Test cases have been derived </w:t>
       </w:r>
       <w:r>
@@ -9524,7 +9918,16 @@
                 <w:sz w:val="24"/>
                 <w:szCs w:val="24"/>
               </w:rPr>
-              <w:t>The header must have a max length of 10 chars.</w:t>
+              <w:t xml:space="preserve">The header must have a </w:t>
+            </w:r>
+            <w:r>
+              <w:rPr>
+                <w:rFonts w:ascii="Times New Roman" w:hAnsi="Times New Roman" w:cs="Times New Roman"/>
+                <w:sz w:val="24"/>
+                <w:szCs w:val="24"/>
+              </w:rPr>
+              <w:lastRenderedPageBreak/>
+              <w:t>max length of 10 chars.</w:t>
             </w:r>
           </w:p>
         </w:tc>
@@ -9547,6 +9950,7 @@
                 <w:sz w:val="24"/>
                 <w:szCs w:val="24"/>
               </w:rPr>
+              <w:lastRenderedPageBreak/>
               <w:t>S000000000</w:t>
             </w:r>
           </w:p>
@@ -11610,7 +12014,16 @@
                 <w:sz w:val="24"/>
                 <w:szCs w:val="24"/>
               </w:rPr>
-              <w:t>Email body must have a sender specified</w:t>
+              <w:t xml:space="preserve">Email body must have a </w:t>
+            </w:r>
+            <w:r>
+              <w:rPr>
+                <w:rFonts w:ascii="Times New Roman" w:hAnsi="Times New Roman" w:cs="Times New Roman"/>
+                <w:sz w:val="24"/>
+                <w:szCs w:val="24"/>
+              </w:rPr>
+              <w:lastRenderedPageBreak/>
+              <w:t>sender specified</w:t>
             </w:r>
           </w:p>
         </w:tc>
@@ -11632,6 +12045,7 @@
                 <w:sz w:val="24"/>
                 <w:szCs w:val="24"/>
               </w:rPr>
+              <w:lastRenderedPageBreak/>
               <w:t>&lt;empty&gt;</w:t>
             </w:r>
           </w:p>
@@ -12216,16 +12630,7 @@
                 <w:sz w:val="24"/>
                 <w:szCs w:val="24"/>
               </w:rPr>
-              <w:t xml:space="preserve">Tweet text not longer </w:t>
-            </w:r>
-            <w:r>
-              <w:rPr>
-                <w:rFonts w:ascii="Times New Roman" w:hAnsi="Times New Roman" w:cs="Times New Roman"/>
-                <w:sz w:val="24"/>
-                <w:szCs w:val="24"/>
-              </w:rPr>
-              <w:lastRenderedPageBreak/>
-              <w:t>than 140 chars</w:t>
+              <w:t>Tweet text not longer than 140 chars</w:t>
             </w:r>
           </w:p>
         </w:tc>
@@ -12247,7 +12652,6 @@
                 <w:sz w:val="24"/>
                 <w:szCs w:val="24"/>
               </w:rPr>
-              <w:lastRenderedPageBreak/>
               <w:t>&lt;text longer than 140 chars&gt;</w:t>
             </w:r>
           </w:p>
@@ -13781,6 +14185,7 @@
                 <w:sz w:val="24"/>
                 <w:szCs w:val="24"/>
               </w:rPr>
+              <w:lastRenderedPageBreak/>
               <w:t>{ValidateIncidentType()}</w:t>
             </w:r>
           </w:p>
@@ -15184,7 +15589,15 @@
                 <w:sz w:val="24"/>
                 <w:szCs w:val="24"/>
               </w:rPr>
-              <w:t>pass</w:t>
+              <w:t>P</w:t>
+            </w:r>
+            <w:r>
+              <w:rPr>
+                <w:rFonts w:ascii="Times New Roman" w:hAnsi="Times New Roman" w:cs="Times New Roman"/>
+                <w:sz w:val="24"/>
+                <w:szCs w:val="24"/>
+              </w:rPr>
+              <w:t>ass</w:t>
             </w:r>
           </w:p>
         </w:tc>
@@ -15285,7 +15698,15 @@
                 <w:sz w:val="24"/>
                 <w:szCs w:val="24"/>
               </w:rPr>
-              <w:t>fail</w:t>
+              <w:t>F</w:t>
+            </w:r>
+            <w:r>
+              <w:rPr>
+                <w:rFonts w:ascii="Times New Roman" w:hAnsi="Times New Roman" w:cs="Times New Roman"/>
+                <w:sz w:val="24"/>
+                <w:szCs w:val="24"/>
+              </w:rPr>
+              <w:t>ail</w:t>
             </w:r>
           </w:p>
         </w:tc>
@@ -15490,6 +15911,14 @@
                 <w:szCs w:val="24"/>
               </w:rPr>
             </w:pPr>
+            <w:r>
+              <w:rPr>
+                <w:rFonts w:ascii="Times New Roman" w:hAnsi="Times New Roman" w:cs="Times New Roman"/>
+                <w:sz w:val="24"/>
+                <w:szCs w:val="24"/>
+              </w:rPr>
+              <w:t>Pass</w:t>
+            </w:r>
           </w:p>
         </w:tc>
         <w:tc>
@@ -15583,6 +16012,14 @@
                 <w:szCs w:val="24"/>
               </w:rPr>
             </w:pPr>
+            <w:r>
+              <w:rPr>
+                <w:rFonts w:ascii="Times New Roman" w:hAnsi="Times New Roman" w:cs="Times New Roman"/>
+                <w:sz w:val="24"/>
+                <w:szCs w:val="24"/>
+              </w:rPr>
+              <w:t>Fail</w:t>
+            </w:r>
           </w:p>
         </w:tc>
         <w:tc>
@@ -15606,6 +16043,132 @@
               </w:rPr>
               <w:t>Success</w:t>
             </w:r>
+          </w:p>
+        </w:tc>
+      </w:tr>
+      <w:tr>
+        <w:tc>
+          <w:tcPr>
+            <w:tcW w:w="2286" w:type="dxa"/>
+            <w:shd w:val="clear" w:color="auto" w:fill="auto"/>
+          </w:tcPr>
+          <w:p>
+            <w:pPr>
+              <w:rPr>
+                <w:rFonts w:ascii="Times New Roman" w:hAnsi="Times New Roman" w:cs="Times New Roman"/>
+                <w:sz w:val="24"/>
+                <w:szCs w:val="24"/>
+              </w:rPr>
+            </w:pPr>
+            <w:r>
+              <w:rPr>
+                <w:rFonts w:ascii="Times New Roman" w:hAnsi="Times New Roman" w:cs="Times New Roman"/>
+                <w:sz w:val="24"/>
+                <w:szCs w:val="24"/>
+              </w:rPr>
+              <w:t>Processor</w:t>
+            </w:r>
+          </w:p>
+          <w:p>
+            <w:pPr>
+              <w:rPr>
+                <w:rFonts w:ascii="Times New Roman" w:hAnsi="Times New Roman" w:cs="Times New Roman"/>
+                <w:sz w:val="24"/>
+                <w:szCs w:val="24"/>
+              </w:rPr>
+            </w:pPr>
+            <w:r>
+              <w:rPr>
+                <w:rFonts w:ascii="Times New Roman" w:hAnsi="Times New Roman" w:cs="Times New Roman"/>
+                <w:sz w:val="24"/>
+                <w:szCs w:val="24"/>
+              </w:rPr>
+              <w:t>{SirList}</w:t>
+            </w:r>
+          </w:p>
+        </w:tc>
+        <w:tc>
+          <w:tcPr>
+            <w:tcW w:w="2081" w:type="dxa"/>
+            <w:shd w:val="clear" w:color="auto" w:fill="auto"/>
+          </w:tcPr>
+          <w:p>
+            <w:pPr>
+              <w:rPr>
+                <w:rFonts w:ascii="Times New Roman" w:hAnsi="Times New Roman" w:cs="Times New Roman"/>
+                <w:sz w:val="24"/>
+                <w:szCs w:val="24"/>
+              </w:rPr>
+            </w:pPr>
+            <w:r>
+              <w:rPr>
+                <w:rFonts w:ascii="Times New Roman" w:hAnsi="Times New Roman" w:cs="Times New Roman"/>
+                <w:sz w:val="24"/>
+                <w:szCs w:val="24"/>
+              </w:rPr>
+              <w:t>Correctly Updated</w:t>
+            </w:r>
+          </w:p>
+        </w:tc>
+        <w:tc>
+          <w:tcPr>
+            <w:tcW w:w="2515" w:type="dxa"/>
+            <w:shd w:val="clear" w:color="auto" w:fill="auto"/>
+          </w:tcPr>
+          <w:p>
+            <w:pPr>
+              <w:rPr>
+                <w:rFonts w:ascii="Times New Roman" w:hAnsi="Times New Roman" w:cs="Times New Roman"/>
+                <w:sz w:val="24"/>
+                <w:szCs w:val="24"/>
+              </w:rPr>
+            </w:pPr>
+            <w:r>
+              <w:rPr>
+                <w:rFonts w:ascii="Times New Roman" w:hAnsi="Times New Roman" w:cs="Times New Roman"/>
+                <w:sz w:val="24"/>
+                <w:szCs w:val="24"/>
+              </w:rPr>
+              <w:t>SIR 02/02/2020</w:t>
+            </w:r>
+          </w:p>
+        </w:tc>
+        <w:tc>
+          <w:tcPr>
+            <w:tcW w:w="1631" w:type="dxa"/>
+            <w:shd w:val="clear" w:color="auto" w:fill="auto"/>
+          </w:tcPr>
+          <w:p>
+            <w:pPr>
+              <w:rPr>
+                <w:rFonts w:ascii="Times New Roman" w:hAnsi="Times New Roman" w:cs="Times New Roman"/>
+                <w:sz w:val="24"/>
+                <w:szCs w:val="24"/>
+              </w:rPr>
+            </w:pPr>
+            <w:r>
+              <w:rPr>
+                <w:rFonts w:ascii="Times New Roman" w:hAnsi="Times New Roman" w:cs="Times New Roman"/>
+                <w:sz w:val="24"/>
+                <w:szCs w:val="24"/>
+              </w:rPr>
+              <w:t>Pass</w:t>
+            </w:r>
+          </w:p>
+        </w:tc>
+        <w:tc>
+          <w:tcPr>
+            <w:tcW w:w="1410" w:type="dxa"/>
+            <w:shd w:val="clear" w:color="auto" w:fill="auto"/>
+          </w:tcPr>
+          <w:p>
+            <w:pPr>
+              <w:rPr>
+                <w:rFonts w:ascii="Times New Roman" w:hAnsi="Times New Roman" w:cs="Times New Roman"/>
+                <w:sz w:val="24"/>
+                <w:szCs w:val="24"/>
+              </w:rPr>
+            </w:pPr>
           </w:p>
         </w:tc>
       </w:tr>
@@ -16044,6 +16607,7 @@
                 <w:sz w:val="24"/>
                 <w:szCs w:val="24"/>
               </w:rPr>
+              <w:lastRenderedPageBreak/>
               <w:t xml:space="preserve">Header Text Filed </w:t>
             </w:r>
           </w:p>
@@ -16972,7 +17536,6 @@
                 <w:sz w:val="24"/>
                 <w:szCs w:val="24"/>
               </w:rPr>
-              <w:lastRenderedPageBreak/>
               <w:t>Clear Processed Message Button</w:t>
             </w:r>
           </w:p>
@@ -18055,6 +18618,7 @@
           <w:sz w:val="24"/>
           <w:szCs w:val="24"/>
         </w:rPr>
+        <w:lastRenderedPageBreak/>
         <w:t>It has been noticed that the system degrades as the messages to be dealt with increase</w:t>
       </w:r>
       <w:r>
@@ -18433,16 +18997,7 @@
           <w:sz w:val="24"/>
           <w:szCs w:val="24"/>
         </w:rPr>
-        <w:t xml:space="preserve">can easily happen as part of the Agile lifecycle where transitions from </w:t>
-      </w:r>
-      <w:r>
-        <w:rPr>
-          <w:rFonts w:ascii="Times New Roman" w:hAnsi="Times New Roman" w:cs="Times New Roman"/>
-          <w:sz w:val="24"/>
-          <w:szCs w:val="24"/>
-        </w:rPr>
-        <w:lastRenderedPageBreak/>
-        <w:t>development to evolution (which is just a continuation of the dev</w:t>
+        <w:t>can easily happen as part of the Agile lifecycle where transitions from development to evolution (which is just a continuation of the dev</w:t>
       </w:r>
       <w:r>
         <w:rPr>
@@ -19019,6 +19574,7 @@
           <w:sz w:val="24"/>
           <w:szCs w:val="24"/>
         </w:rPr>
+        <w:lastRenderedPageBreak/>
         <w:t xml:space="preserve">Automating message insertion as these are sent to the bank, improving </w:t>
       </w:r>
       <w:r>
@@ -19369,7 +19925,6 @@
           <w:sz w:val="24"/>
           <w:szCs w:val="24"/>
         </w:rPr>
-        <w:lastRenderedPageBreak/>
         <w:t>Re-engineering</w:t>
       </w:r>
       <w:r>
@@ -19618,8 +20173,6 @@
           <w:szCs w:val="24"/>
         </w:rPr>
       </w:pPr>
-      <w:bookmarkStart w:id="0" w:name="_GoBack"/>
-      <w:bookmarkEnd w:id="0"/>
       <w:r>
         <w:rPr>
           <w:rFonts w:ascii="Times New Roman" w:hAnsi="Times New Roman" w:cs="Times New Roman"/>
@@ -21694,7 +22247,7 @@
 </file>
 
 <file path=customXml/itemProps1.xml><?xml version="1.0" encoding="utf-8"?>
-<ds:datastoreItem xmlns:ds="http://schemas.openxmlformats.org/officeDocument/2006/customXml" ds:itemID="{A4E967B3-DEAC-4049-B450-2006A0E8B52B}">
+<ds:datastoreItem xmlns:ds="http://schemas.openxmlformats.org/officeDocument/2006/customXml" ds:itemID="{2AC4D7C2-38AD-48C5-B2C3-FB73D8EE1170}">
   <ds:schemaRefs>
     <ds:schemaRef ds:uri="http://schemas.openxmlformats.org/officeDocument/2006/bibliography"/>
   </ds:schemaRefs>

</xml_diff>